<commit_message>
Network sec lab 3.
</commit_message>
<xml_diff>
--- a/Network Security/labs/3/Workshop_03B.docx
+++ b/Network Security/labs/3/Workshop_03B.docx
@@ -1094,6 +1094,22 @@
         </w:rPr>
         <w:t>es one way so it is computationally infeasible to forge a new message for an existing digital signature.</w:t>
       </w:r>
+      <w:r>
+        <w:rPr>
+          <w:rFonts w:ascii="Times New Roman" w:hAnsi="Times New Roman" w:cs="Times New Roman"/>
+          <w:sz w:val="24"/>
+          <w:szCs w:val="24"/>
+        </w:rPr>
+        <w:t xml:space="preserve"> The signature also uses information unique to the sender to prevent forgery and denial.</w:t>
+      </w:r>
+      <w:r>
+        <w:rPr>
+          <w:rFonts w:ascii="Times New Roman" w:hAnsi="Times New Roman" w:cs="Times New Roman"/>
+          <w:sz w:val="24"/>
+          <w:szCs w:val="24"/>
+        </w:rPr>
+        <w:tab/>
+      </w:r>
     </w:p>
     <w:p>
       <w:pPr>
@@ -1122,6 +1138,7 @@
         </w:rPr>
       </w:pPr>
       <w:r>
+        <w:lastRenderedPageBreak/>
         <w:t>Given a piece of message M and a hash function</w:t>
       </w:r>
       <w:r>
@@ -1183,7 +1200,6 @@
           <w:color w:val="0000FF"/>
           <w:lang w:val="en-US"/>
         </w:rPr>
-        <w:lastRenderedPageBreak/>
         <w:t xml:space="preserve">The </w:t>
       </w:r>
       <w:proofErr w:type="gramStart"/>
@@ -2006,7 +2022,7 @@
           <w:iCs/>
           <w:position w:val="-12"/>
         </w:rPr>
-        <w:object w:dxaOrig="1460" w:dyaOrig="360">
+        <w:object w:dxaOrig="1460" w:dyaOrig="360" w14:anchorId="4197A090">
           <v:shapetype id="_x0000_t75" coordsize="21600,21600" o:spt="75" o:preferrelative="t" path="m@4@5l@4@11@9@11@9@5xe" filled="f" stroked="f">
             <v:stroke joinstyle="miter"/>
             <v:formulas>
@@ -2029,7 +2045,7 @@
           <v:shape id="_x0000_i1025" type="#_x0000_t75" style="width:73pt;height:18pt" o:ole="">
             <v:imagedata r:id="rId7" o:title=""/>
           </v:shape>
-          <o:OLEObject Type="Embed" ProgID="Equation.DSMT4" ShapeID="_x0000_i1025" DrawAspect="Content" ObjectID="_1330372203" r:id="rId8"/>
+          <o:OLEObject Type="Embed" ProgID="Equation.DSMT4" ShapeID="_x0000_i1025" DrawAspect="Content" ObjectID="_1330434543" r:id="rId8"/>
         </w:object>
       </w:r>
       <w:r>
@@ -2045,11 +2061,11 @@
           <w:iCs/>
           <w:position w:val="-12"/>
         </w:rPr>
-        <w:object w:dxaOrig="2620" w:dyaOrig="360">
+        <w:object w:dxaOrig="2620" w:dyaOrig="360" w14:anchorId="70F77C51">
           <v:shape id="_x0000_i1026" type="#_x0000_t75" style="width:131.5pt;height:18pt" o:ole="">
             <v:imagedata r:id="rId9" o:title=""/>
           </v:shape>
-          <o:OLEObject Type="Embed" ProgID="Equation.DSMT4" ShapeID="_x0000_i1026" DrawAspect="Content" ObjectID="_1330372204" r:id="rId10"/>
+          <o:OLEObject Type="Embed" ProgID="Equation.DSMT4" ShapeID="_x0000_i1026" DrawAspect="Content" ObjectID="_1330434544" r:id="rId10"/>
         </w:object>
       </w:r>
       <w:r>
@@ -2065,11 +2081,11 @@
           <w:iCs/>
           <w:position w:val="-6"/>
         </w:rPr>
-        <w:object w:dxaOrig="260" w:dyaOrig="279">
+        <w:object w:dxaOrig="260" w:dyaOrig="279" w14:anchorId="61691E9E">
           <v:shape id="_x0000_i1027" type="#_x0000_t75" style="width:13pt;height:14.5pt" o:ole="">
             <v:imagedata r:id="rId11" o:title=""/>
           </v:shape>
-          <o:OLEObject Type="Embed" ProgID="Equation.DSMT4" ShapeID="_x0000_i1027" DrawAspect="Content" ObjectID="_1330372205" r:id="rId12"/>
+          <o:OLEObject Type="Embed" ProgID="Equation.DSMT4" ShapeID="_x0000_i1027" DrawAspect="Content" ObjectID="_1330434545" r:id="rId12"/>
         </w:object>
       </w:r>
       <w:r>
@@ -2278,11 +2294,11 @@
           <w:iCs/>
           <w:position w:val="-12"/>
         </w:rPr>
-        <w:object w:dxaOrig="1640" w:dyaOrig="360">
+        <w:object w:dxaOrig="1640" w:dyaOrig="360" w14:anchorId="18C88285">
           <v:shape id="_x0000_i1028" type="#_x0000_t75" style="width:82pt;height:18pt" o:ole="">
             <v:imagedata r:id="rId13" o:title=""/>
           </v:shape>
-          <o:OLEObject Type="Embed" ProgID="Equation.DSMT4" ShapeID="_x0000_i1028" DrawAspect="Content" ObjectID="_1330372206" r:id="rId14"/>
+          <o:OLEObject Type="Embed" ProgID="Equation.DSMT4" ShapeID="_x0000_i1028" DrawAspect="Content" ObjectID="_1330434546" r:id="rId14"/>
         </w:object>
       </w:r>
       <w:r>
@@ -2298,11 +2314,11 @@
           <w:iCs/>
           <w:position w:val="-12"/>
         </w:rPr>
-        <w:object w:dxaOrig="2400" w:dyaOrig="380">
+        <w:object w:dxaOrig="2400" w:dyaOrig="380" w14:anchorId="5F43EA1A">
           <v:shape id="_x0000_i1029" type="#_x0000_t75" style="width:120pt;height:19pt" o:ole="">
             <v:imagedata r:id="rId15" o:title=""/>
           </v:shape>
-          <o:OLEObject Type="Embed" ProgID="Equation.DSMT4" ShapeID="_x0000_i1029" DrawAspect="Content" ObjectID="_1330372207" r:id="rId16"/>
+          <o:OLEObject Type="Embed" ProgID="Equation.DSMT4" ShapeID="_x0000_i1029" DrawAspect="Content" ObjectID="_1330434547" r:id="rId16"/>
         </w:object>
       </w:r>
       <w:r>
@@ -2340,6 +2356,8 @@
         </w:rPr>
         <w:t>strong collision resistance? Why or why not?</w:t>
       </w:r>
+      <w:bookmarkStart w:id="1" w:name="_GoBack"/>
+      <w:bookmarkEnd w:id="1"/>
     </w:p>
     <w:p>
       <w:pPr>
@@ -2385,14 +2403,7 @@
         <w:rPr>
           <w:color w:val="000000"/>
         </w:rPr>
-        <w:t xml:space="preserve">Consider </w:t>
-      </w:r>
-      <w:bookmarkStart w:id="1" w:name="_GoBack"/>
-      <w:r>
-        <w:rPr>
-          <w:color w:val="000000"/>
-        </w:rPr>
-        <w:t>the</w:t>
+        <w:t>Consider the</w:t>
       </w:r>
       <w:r>
         <w:rPr>
@@ -2535,19 +2546,7 @@
             </w14:srgbClr>
           </w14:shadow>
         </w:rPr>
-        <w:t xml:space="preserve">is the digital signature for message M. In order to verify the signature, user B calculates the </w:t>
-      </w:r>
-      <w:bookmarkEnd w:id="1"/>
-      <w:r>
-        <w:rPr>
-          <w:color w:val="000000"/>
-          <w14:shadow w14:blurRad="50800" w14:dist="38100" w14:dir="2700000" w14:sx="100000" w14:sy="100000" w14:kx="0" w14:ky="0" w14:algn="tl">
-            <w14:srgbClr w14:val="000000">
-              <w14:alpha w14:val="60000"/>
-            </w14:srgbClr>
-          </w14:shadow>
-        </w:rPr>
-        <w:t>following values:</w:t>
+        <w:t>is the digital signature for message M. In order to verify the signature, user B calculates the following values:</w:t>
       </w:r>
     </w:p>
     <w:p>
@@ -2950,7 +2949,41 @@
         <w:rPr>
           <w:color w:val="0000FF"/>
         </w:rPr>
+        <w:lastRenderedPageBreak/>
         <w:t xml:space="preserve">         </w:t>
+      </w:r>
+      <w:r>
+        <w:rPr>
+          <w:color w:val="0000FF"/>
+        </w:rPr>
+        <w:t>According to lecture notes in Lecture 2B the signature is considered verified when V</w:t>
+      </w:r>
+      <w:r>
+        <w:rPr>
+          <w:color w:val="0000FF"/>
+          <w:vertAlign w:val="subscript"/>
+        </w:rPr>
+        <w:t>1</w:t>
+      </w:r>
+      <w:r>
+        <w:rPr>
+          <w:color w:val="0000FF"/>
+        </w:rPr>
+        <w:t xml:space="preserve"> = V</w:t>
+      </w:r>
+      <w:r>
+        <w:rPr>
+          <w:color w:val="0000FF"/>
+          <w:vertAlign w:val="subscript"/>
+        </w:rPr>
+        <w:t>2</w:t>
+      </w:r>
+      <w:r>
+        <w:rPr>
+          <w:color w:val="0000FF"/>
+          <w:vertAlign w:val="subscript"/>
+        </w:rPr>
+        <w:t>.</w:t>
       </w:r>
     </w:p>
     <w:p>
@@ -3049,7 +3082,6 @@
         </w:rPr>
       </w:pPr>
       <w:r>
-        <w:lastRenderedPageBreak/>
         <w:t xml:space="preserve">Using the </w:t>
       </w:r>
       <w:proofErr w:type="spellStart"/>
@@ -3944,7 +3976,6 @@
       </w:rPr>
     </w:lvl>
     <w:lvl w:ilvl="1" w:tplc="C40C9F04">
-      <w:start w:val="-16402"/>
       <w:numFmt w:val="bullet"/>
       <w:lvlText w:val=""/>
       <w:lvlJc w:val="left"/>
@@ -5530,7 +5561,6 @@
       </w:pPr>
     </w:lvl>
     <w:lvl w:ilvl="2" w:tplc="ED428B50">
-      <w:start w:val="-16402"/>
       <w:numFmt w:val="bullet"/>
       <w:lvlText w:val="—"/>
       <w:lvlJc w:val="left"/>
@@ -6509,6 +6539,7 @@
   <w:style w:type="character" w:default="1" w:styleId="DefaultParagraphFont">
     <w:name w:val="Default Paragraph Font"/>
     <w:uiPriority w:val="1"/>
+    <w:semiHidden/>
     <w:unhideWhenUsed/>
   </w:style>
   <w:style w:type="table" w:default="1" w:styleId="TableNormal">
@@ -6802,6 +6833,7 @@
   <w:style w:type="character" w:default="1" w:styleId="DefaultParagraphFont">
     <w:name w:val="Default Paragraph Font"/>
     <w:uiPriority w:val="1"/>
+    <w:semiHidden/>
     <w:unhideWhenUsed/>
   </w:style>
   <w:style w:type="table" w:default="1" w:styleId="TableNormal">

</xml_diff>